<commit_message>
added section for today's supervision meeting
</commit_message>
<xml_diff>
--- a/ProjectJournal.docx
+++ b/ProjectJournal.docx
@@ -121,7 +121,7 @@
             </w:rPr>
             <w:fldChar w:fldCharType="separate"/>
           </w:r>
-          <w:hyperlink w:anchor="_Toc150176124" w:history="1">
+          <w:hyperlink w:anchor="_Toc150450628" w:history="1">
             <w:r>
               <w:rPr>
                 <w:rStyle w:val="Hyperlink"/>
@@ -148,7 +148,7 @@
                 <w:noProof/>
                 <w:webHidden/>
               </w:rPr>
-              <w:instrText xml:space="preserve"> PAGEREF _Toc150176124 \h </w:instrText>
+              <w:instrText xml:space="preserve"> PAGEREF _Toc150450628 \h </w:instrText>
             </w:r>
             <w:r>
               <w:rPr>
@@ -195,7 +195,7 @@
               <w:lang w:eastAsia="en-GB"/>
             </w:rPr>
           </w:pPr>
-          <w:hyperlink w:anchor="_Toc150176125" w:history="1">
+          <w:hyperlink w:anchor="_Toc150450629" w:history="1">
             <w:r>
               <w:rPr>
                 <w:rStyle w:val="Hyperlink"/>
@@ -222,7 +222,7 @@
                 <w:noProof/>
                 <w:webHidden/>
               </w:rPr>
-              <w:instrText xml:space="preserve"> PAGEREF _Toc150176125 \h </w:instrText>
+              <w:instrText xml:space="preserve"> PAGEREF _Toc150450629 \h </w:instrText>
             </w:r>
             <w:r>
               <w:rPr>
@@ -269,7 +269,7 @@
               <w:lang w:eastAsia="en-GB"/>
             </w:rPr>
           </w:pPr>
-          <w:hyperlink w:anchor="_Toc150176126" w:history="1">
+          <w:hyperlink w:anchor="_Toc150450630" w:history="1">
             <w:r>
               <w:rPr>
                 <w:rStyle w:val="Hyperlink"/>
@@ -296,7 +296,7 @@
                 <w:noProof/>
                 <w:webHidden/>
               </w:rPr>
-              <w:instrText xml:space="preserve"> PAGEREF _Toc150176126 \h </w:instrText>
+              <w:instrText xml:space="preserve"> PAGEREF _Toc150450630 \h </w:instrText>
             </w:r>
             <w:r>
               <w:rPr>
@@ -343,7 +343,7 @@
               <w:lang w:eastAsia="en-GB"/>
             </w:rPr>
           </w:pPr>
-          <w:hyperlink w:anchor="_Toc150176127" w:history="1">
+          <w:hyperlink w:anchor="_Toc150450631" w:history="1">
             <w:r>
               <w:rPr>
                 <w:rStyle w:val="Hyperlink"/>
@@ -370,7 +370,81 @@
                 <w:noProof/>
                 <w:webHidden/>
               </w:rPr>
-              <w:instrText xml:space="preserve"> PAGEREF _Toc150176127 \h </w:instrText>
+              <w:instrText xml:space="preserve"> PAGEREF _Toc150450631 \h </w:instrText>
+            </w:r>
+            <w:r>
+              <w:rPr>
+                <w:noProof/>
+                <w:webHidden/>
+              </w:rPr>
+            </w:r>
+            <w:r>
+              <w:rPr>
+                <w:noProof/>
+                <w:webHidden/>
+              </w:rPr>
+              <w:fldChar w:fldCharType="separate"/>
+            </w:r>
+            <w:r>
+              <w:rPr>
+                <w:noProof/>
+                <w:webHidden/>
+              </w:rPr>
+              <w:t>4</w:t>
+            </w:r>
+            <w:r>
+              <w:rPr>
+                <w:noProof/>
+                <w:webHidden/>
+              </w:rPr>
+              <w:fldChar w:fldCharType="end"/>
+            </w:r>
+          </w:hyperlink>
+        </w:p>
+        <w:p>
+          <w:pPr>
+            <w:pStyle w:val="TOC2"/>
+            <w:tabs>
+              <w:tab w:val="right" w:leader="dot" w:pos="9016"/>
+            </w:tabs>
+            <w:rPr>
+              <w:rFonts w:eastAsiaTheme="minorEastAsia" w:cstheme="minorBidi"/>
+              <w:b w:val="0"/>
+              <w:bCs w:val="0"/>
+              <w:noProof/>
+              <w:sz w:val="24"/>
+              <w:szCs w:val="24"/>
+              <w:lang w:eastAsia="en-GB"/>
+            </w:rPr>
+          </w:pPr>
+          <w:hyperlink w:anchor="_Toc150450632" w:history="1">
+            <w:r>
+              <w:rPr>
+                <w:rStyle w:val="Hyperlink"/>
+                <w:noProof/>
+              </w:rPr>
+              <w:t>Supervision Meeting</w:t>
+            </w:r>
+            <w:r>
+              <w:rPr>
+                <w:noProof/>
+                <w:webHidden/>
+              </w:rPr>
+              <w:tab/>
+            </w:r>
+            <w:r>
+              <w:rPr>
+                <w:noProof/>
+                <w:webHidden/>
+              </w:rPr>
+              <w:fldChar w:fldCharType="begin"/>
+            </w:r>
+            <w:r>
+              <w:rPr>
+                <w:noProof/>
+                <w:webHidden/>
+              </w:rPr>
+              <w:instrText xml:space="preserve"> PAGEREF _Toc150450632 \h </w:instrText>
             </w:r>
             <w:r>
               <w:rPr>
@@ -417,7 +491,7 @@
               <w:lang w:eastAsia="en-GB"/>
             </w:rPr>
           </w:pPr>
-          <w:hyperlink w:anchor="_Toc150176128" w:history="1">
+          <w:hyperlink w:anchor="_Toc150450633" w:history="1">
             <w:r>
               <w:rPr>
                 <w:rStyle w:val="Hyperlink"/>
@@ -444,7 +518,7 @@
                 <w:noProof/>
                 <w:webHidden/>
               </w:rPr>
-              <w:instrText xml:space="preserve"> PAGEREF _Toc150176128 \h </w:instrText>
+              <w:instrText xml:space="preserve"> PAGEREF _Toc150450633 \h </w:instrText>
             </w:r>
             <w:r>
               <w:rPr>
@@ -464,7 +538,7 @@
                 <w:noProof/>
                 <w:webHidden/>
               </w:rPr>
-              <w:t>5</w:t>
+              <w:t>6</w:t>
             </w:r>
             <w:r>
               <w:rPr>
@@ -503,7 +577,7 @@
       <w:pPr>
         <w:pStyle w:val="Heading1"/>
       </w:pPr>
-      <w:bookmarkStart w:id="0" w:name="_Toc150176124"/>
+      <w:bookmarkStart w:id="0" w:name="_Toc150450628"/>
       <w:r>
         <w:lastRenderedPageBreak/>
         <w:t xml:space="preserve">W/B </w:t>
@@ -523,7 +597,7 @@
       <w:pPr>
         <w:pStyle w:val="Heading2"/>
       </w:pPr>
-      <w:bookmarkStart w:id="1" w:name="_Toc150176125"/>
+      <w:bookmarkStart w:id="1" w:name="_Toc150450629"/>
       <w:r>
         <w:t>Initial Supervision Meeting &amp; High-Level Objectives</w:t>
       </w:r>
@@ -839,7 +913,7 @@
       <w:pPr>
         <w:pStyle w:val="Heading1"/>
       </w:pPr>
-      <w:bookmarkStart w:id="2" w:name="_Toc150176126"/>
+      <w:bookmarkStart w:id="2" w:name="_Toc150450630"/>
       <w:r>
         <w:lastRenderedPageBreak/>
         <w:t>W/B 06-11-2023</w:t>
@@ -850,7 +924,7 @@
       <w:pPr>
         <w:pStyle w:val="Heading2"/>
       </w:pPr>
-      <w:bookmarkStart w:id="3" w:name="_Toc150176127"/>
+      <w:bookmarkStart w:id="3" w:name="_Toc150450631"/>
       <w:r>
         <w:t xml:space="preserve">Intro to </w:t>
       </w:r>
@@ -934,10 +1008,7 @@
         <w:t>Soft real-time</w:t>
       </w:r>
       <w:r>
-        <w:t xml:space="preserve">: </w:t>
-      </w:r>
-      <w:r>
-        <w:t xml:space="preserve">If the event is not processed in a not as strict timing </w:t>
+        <w:t xml:space="preserve">: If the event is not processed in a not as strict timing </w:t>
       </w:r>
       <w:r>
         <w:t>window,</w:t>
@@ -1154,11 +1225,256 @@
       </w:r>
     </w:p>
     <w:p/>
-    <w:p/>
-    <w:p/>
-    <w:p/>
-    <w:p/>
-    <w:p/>
+    <w:p>
+      <w:pPr>
+        <w:pStyle w:val="Heading2"/>
+      </w:pPr>
+      <w:bookmarkStart w:id="4" w:name="_Toc150450632"/>
+      <w:r>
+        <w:t>Supervision Meeting</w:t>
+      </w:r>
+      <w:bookmarkEnd w:id="4"/>
+    </w:p>
+    <w:p>
+      <w:pPr>
+        <w:pStyle w:val="ListParagraph"/>
+        <w:numPr>
+          <w:ilvl w:val="0"/>
+          <w:numId w:val="1"/>
+        </w:numPr>
+      </w:pPr>
+      <w:r>
+        <w:t>Meeting with Paul Mitchell and Benjamin Henson on Thursday at the ISA.</w:t>
+      </w:r>
+    </w:p>
+    <w:p>
+      <w:pPr>
+        <w:pStyle w:val="ListParagraph"/>
+        <w:numPr>
+          <w:ilvl w:val="0"/>
+          <w:numId w:val="1"/>
+        </w:numPr>
+      </w:pPr>
+      <w:r>
+        <w:t>Discussed real-time research findings.</w:t>
+      </w:r>
+    </w:p>
+    <w:p>
+      <w:pPr>
+        <w:pStyle w:val="ListParagraph"/>
+        <w:numPr>
+          <w:ilvl w:val="0"/>
+          <w:numId w:val="1"/>
+        </w:numPr>
+      </w:pPr>
+      <w:r>
+        <w:t>Tour of the ISA, and desk assignment.</w:t>
+      </w:r>
+    </w:p>
+    <w:p>
+      <w:pPr>
+        <w:pStyle w:val="ListParagraph"/>
+        <w:numPr>
+          <w:ilvl w:val="0"/>
+          <w:numId w:val="1"/>
+        </w:numPr>
+      </w:pPr>
+      <w:r>
+        <w:t>Scheduled bi-weekly in-person supervision meetings.</w:t>
+      </w:r>
+    </w:p>
+    <w:p>
+      <w:pPr>
+        <w:pStyle w:val="ListParagraph"/>
+        <w:numPr>
+          <w:ilvl w:val="0"/>
+          <w:numId w:val="1"/>
+        </w:numPr>
+      </w:pPr>
+      <w:r>
+        <w:t xml:space="preserve">Discussion about hypervisors with </w:t>
+      </w:r>
+      <w:r>
+        <w:t>Ben</w:t>
+      </w:r>
+    </w:p>
+    <w:p>
+      <w:pPr>
+        <w:pStyle w:val="ListParagraph"/>
+        <w:numPr>
+          <w:ilvl w:val="1"/>
+          <w:numId w:val="1"/>
+        </w:numPr>
+      </w:pPr>
+      <w:r>
+        <w:t>Using something like Docker, script can be packaged and assigned to a CPU core.</w:t>
+      </w:r>
+    </w:p>
+    <w:p>
+      <w:pPr>
+        <w:pStyle w:val="ListParagraph"/>
+        <w:numPr>
+          <w:ilvl w:val="1"/>
+          <w:numId w:val="1"/>
+        </w:numPr>
+      </w:pPr>
+      <w:r>
+        <w:t>This can solve scheduling issues that was experienced when running directly on OS.</w:t>
+      </w:r>
+    </w:p>
+    <w:p>
+      <w:pPr>
+        <w:pStyle w:val="ListParagraph"/>
+        <w:numPr>
+          <w:ilvl w:val="0"/>
+          <w:numId w:val="1"/>
+        </w:numPr>
+      </w:pPr>
+      <w:r>
+        <w:t>Shown interest in the ‘Improving real-time computing’ aspects of this project.</w:t>
+      </w:r>
+    </w:p>
+    <w:p>
+      <w:pPr>
+        <w:pStyle w:val="ListParagraph"/>
+        <w:numPr>
+          <w:ilvl w:val="1"/>
+          <w:numId w:val="1"/>
+        </w:numPr>
+      </w:pPr>
+      <w:r>
+        <w:t>Will be focusing on this, with aspects of underwater testing. If there is time at the end of the project, we can use the underwater-testing tank facility (if construction is completed by then).</w:t>
+      </w:r>
+    </w:p>
+    <w:p>
+      <w:pPr>
+        <w:pStyle w:val="ListParagraph"/>
+        <w:numPr>
+          <w:ilvl w:val="0"/>
+          <w:numId w:val="1"/>
+        </w:numPr>
+      </w:pPr>
+      <w:r>
+        <w:t>Rewrite project code in C.</w:t>
+      </w:r>
+    </w:p>
+    <w:p>
+      <w:pPr>
+        <w:pStyle w:val="ListParagraph"/>
+        <w:numPr>
+          <w:ilvl w:val="1"/>
+          <w:numId w:val="1"/>
+        </w:numPr>
+      </w:pPr>
+      <w:r>
+        <w:t xml:space="preserve">Eliminate </w:t>
+      </w:r>
+      <w:r>
+        <w:t>the overhead that Python introduces.</w:t>
+      </w:r>
+    </w:p>
+    <w:p>
+      <w:pPr>
+        <w:pStyle w:val="ListParagraph"/>
+        <w:numPr>
+          <w:ilvl w:val="0"/>
+          <w:numId w:val="1"/>
+        </w:numPr>
+      </w:pPr>
+      <w:r>
+        <w:t>More efficient logic.</w:t>
+      </w:r>
+    </w:p>
+    <w:p>
+      <w:pPr>
+        <w:pStyle w:val="ListParagraph"/>
+        <w:numPr>
+          <w:ilvl w:val="1"/>
+          <w:numId w:val="1"/>
+        </w:numPr>
+      </w:pPr>
+      <w:r>
+        <w:lastRenderedPageBreak/>
+        <w:t xml:space="preserve">Paul and Ben both </w:t>
+      </w:r>
+      <w:r>
+        <w:t>mentioned to start simple – start with a simple thresholding and add fine tune.</w:t>
+      </w:r>
+    </w:p>
+    <w:p>
+      <w:pPr>
+        <w:pStyle w:val="ListParagraph"/>
+        <w:numPr>
+          <w:ilvl w:val="1"/>
+          <w:numId w:val="1"/>
+        </w:numPr>
+      </w:pPr>
+      <w:r>
+        <w:t>Read older literature (</w:t>
+      </w:r>
+      <w:proofErr w:type="gramStart"/>
+      <w:r>
+        <w:t>e.g.</w:t>
+      </w:r>
+      <w:proofErr w:type="gramEnd"/>
+      <w:r>
+        <w:t xml:space="preserve"> </w:t>
+      </w:r>
+      <w:r>
+        <w:t>2010-era) on digital image processing – this should be a good starting point to build up from</w:t>
+      </w:r>
+      <w:r>
+        <w:t xml:space="preserve"> since there won’t be any added complexities.</w:t>
+      </w:r>
+    </w:p>
+    <w:p>
+      <w:pPr>
+        <w:pStyle w:val="ListParagraph"/>
+        <w:numPr>
+          <w:ilvl w:val="0"/>
+          <w:numId w:val="1"/>
+        </w:numPr>
+      </w:pPr>
+      <w:r>
+        <w:t>Compare algorithms for detecting and eliminating backscatter.</w:t>
+      </w:r>
+    </w:p>
+    <w:p>
+      <w:pPr>
+        <w:pStyle w:val="ListParagraph"/>
+        <w:numPr>
+          <w:ilvl w:val="0"/>
+          <w:numId w:val="1"/>
+        </w:numPr>
+      </w:pPr>
+      <w:r>
+        <w:t>Ben will send me some underwater recordings (GoPro footage), I can use this to program the code without needing to perform any underwater testing.</w:t>
+      </w:r>
+    </w:p>
+    <w:p>
+      <w:pPr>
+        <w:pStyle w:val="ListParagraph"/>
+        <w:numPr>
+          <w:ilvl w:val="1"/>
+          <w:numId w:val="1"/>
+        </w:numPr>
+      </w:pPr>
+      <w:r>
+        <w:t>Since the existing code isn’t readily available (backed up to Git), I have asked Ben to take a backup of the RPi’s SD card (the one that’s currently in the lighting system, with the code that Katie produced).</w:t>
+      </w:r>
+    </w:p>
+    <w:p>
+      <w:pPr>
+        <w:pStyle w:val="ListParagraph"/>
+        <w:numPr>
+          <w:ilvl w:val="2"/>
+          <w:numId w:val="1"/>
+        </w:numPr>
+      </w:pPr>
+      <w:r>
+        <w:t>Code has been printed in Katie’s report, however, Driver.py has been cut-off due to formatting issues (code starts from line 60 and previous lines are missing).</w:t>
+      </w:r>
+    </w:p>
     <w:p/>
     <w:p/>
     <w:p>
@@ -1171,23 +1487,21 @@
         </w:sectPr>
       </w:pPr>
     </w:p>
-    <w:bookmarkStart w:id="4" w:name="_Toc150176128" w:displacedByCustomXml="next"/>
+    <w:bookmarkStart w:id="5" w:name="_Toc150450633" w:displacedByCustomXml="next"/>
     <w:sdt>
       <w:sdtPr>
+        <w:rPr>
+          <w:rFonts w:asciiTheme="minorHAnsi" w:eastAsiaTheme="minorHAnsi" w:hAnsiTheme="minorHAnsi" w:cstheme="minorBidi"/>
+          <w:color w:val="auto"/>
+          <w:sz w:val="24"/>
+          <w:szCs w:val="24"/>
+        </w:rPr>
         <w:id w:val="276996466"/>
         <w:docPartObj>
           <w:docPartGallery w:val="Bibliographies"/>
           <w:docPartUnique/>
         </w:docPartObj>
       </w:sdtPr>
-      <w:sdtEndPr>
-        <w:rPr>
-          <w:rFonts w:asciiTheme="minorHAnsi" w:eastAsiaTheme="minorHAnsi" w:hAnsiTheme="minorHAnsi" w:cstheme="minorBidi"/>
-          <w:color w:val="auto"/>
-          <w:sz w:val="24"/>
-          <w:szCs w:val="24"/>
-        </w:rPr>
-      </w:sdtEndPr>
       <w:sdtContent>
         <w:p>
           <w:pPr>
@@ -1196,7 +1510,7 @@
           <w:r>
             <w:t>Bibliography</w:t>
           </w:r>
-          <w:bookmarkEnd w:id="4"/>
+          <w:bookmarkEnd w:id="5"/>
         </w:p>
         <w:sdt>
           <w:sdtPr>
@@ -1886,6 +2200,7 @@
   <w:style w:type="character" w:default="1" w:styleId="DefaultParagraphFont">
     <w:name w:val="Default Paragraph Font"/>
     <w:uiPriority w:val="1"/>
+    <w:semiHidden/>
     <w:unhideWhenUsed/>
   </w:style>
   <w:style w:type="table" w:default="1" w:styleId="TableNormal">

</xml_diff>